<commit_message>
working on pso documentation
</commit_message>
<xml_diff>
--- a/hw6_PSO/document.docx
+++ b/hw6_PSO/document.docx
@@ -2795,8 +2795,23 @@
     </w:p>
     <w:p>
       <w:pPr>
+        <w:pStyle w:val="ListParagraph"/>
+        <w:spacing w:after="0"/>
+        <w:ind w:left="1080"/>
+        <w:rPr>
+          <w:rFonts w:asciiTheme="majorBidi" w:hAnsiTheme="majorBidi" w:cstheme="majorBidi"/>
+          <w:i/>
+          <w:iCs/>
+          <w:color w:val="000000" w:themeColor="text1"/>
+          <w:lang w:bidi="fa-IR"/>
+        </w:rPr>
+      </w:pPr>
+    </w:p>
+    <w:p>
+      <w:pPr>
         <w:spacing w:after="0"/>
         <w:ind w:left="360"/>
+        <w:jc w:val="center"/>
         <w:rPr>
           <w:rFonts w:asciiTheme="majorBidi" w:hAnsiTheme="majorBidi" w:cstheme="majorBidi"/>
           <w:i/>
@@ -2833,10 +2848,10 @@
             <v:path o:extrusionok="f" gradientshapeok="t" o:connecttype="rect"/>
             <o:lock v:ext="edit" aspectratio="t"/>
           </v:shapetype>
-          <v:shape id="_x0000_i1025" type="#_x0000_t75" style="width:324.7pt;height:45.85pt" o:ole="">
+          <v:shape id="_x0000_i1025" type="#_x0000_t75" style="width:299.65pt;height:42.2pt" o:ole="">
             <v:imagedata r:id="rId15" o:title=""/>
           </v:shape>
-          <o:OLEObject Type="Embed" ProgID="Unknown" ShapeID="_x0000_i1025" DrawAspect="Content" ObjectID="_1654646127" r:id="rId16"/>
+          <o:OLEObject Type="Embed" ProgID="Unknown" ShapeID="_x0000_i1025" DrawAspect="Content" ObjectID="_1654707586" r:id="rId16"/>
         </w:object>
       </w:r>
     </w:p>
@@ -3563,146 +3578,32 @@
     <w:p>
       <w:pPr>
         <w:spacing w:after="0"/>
-        <w:ind w:left="1080" w:firstLine="360"/>
+        <w:ind w:left="720" w:firstLine="720"/>
         <w:rPr>
           <w:rFonts w:asciiTheme="majorBidi" w:hAnsiTheme="majorBidi" w:cstheme="majorBidi"/>
           <w:color w:val="000000" w:themeColor="text1"/>
           <w:lang w:bidi="fa-IR"/>
         </w:rPr>
       </w:pPr>
+      <w:r>
+        <w:rPr>
+          <w:rFonts w:asciiTheme="majorBidi" w:hAnsiTheme="majorBidi" w:cstheme="majorBidi"/>
+          <w:color w:val="000000" w:themeColor="text1"/>
+          <w:lang w:bidi="fa-IR"/>
+        </w:rPr>
+        <w:t>For initial iteration we set w= 0.9 and for the rest we keep it as 0.2.</w:t>
+      </w:r>
     </w:p>
     <w:p>
       <w:pPr>
         <w:spacing w:after="0"/>
-        <w:ind w:left="1800" w:firstLine="360"/>
+        <w:ind w:left="720" w:firstLine="720"/>
         <w:rPr>
           <w:rFonts w:asciiTheme="majorBidi" w:hAnsiTheme="majorBidi" w:cstheme="majorBidi"/>
           <w:color w:val="000000" w:themeColor="text1"/>
           <w:lang w:bidi="fa-IR"/>
         </w:rPr>
       </w:pPr>
-      <w:r>
-        <w:rPr>
-          <w:rFonts w:eastAsia="Times New Roman"/>
-          <w:lang w:bidi="fa-IR"/>
-        </w:rPr>
-        <w:t>min (</w:t>
-      </w:r>
-      <w:proofErr w:type="spellStart"/>
-      <w:proofErr w:type="gramStart"/>
-      <w:r>
-        <w:rPr>
-          <w:lang w:bidi="fa-IR"/>
-        </w:rPr>
-        <w:t>math.exp</w:t>
-      </w:r>
-      <w:proofErr w:type="spellEnd"/>
-      <w:r>
-        <w:rPr>
-          <w:lang w:bidi="fa-IR"/>
-        </w:rPr>
-        <w:t>(</w:t>
-      </w:r>
-      <w:proofErr w:type="gramEnd"/>
-      <w:r>
-        <w:rPr>
-          <w:color w:val="F92672"/>
-          <w:lang w:bidi="fa-IR"/>
-        </w:rPr>
-        <w:t>-</w:t>
-      </w:r>
-      <w:r>
-        <w:rPr>
-          <w:rFonts w:eastAsia="Times New Roman"/>
-          <w:color w:val="F92672"/>
-          <w:lang w:bidi="fa-IR"/>
-        </w:rPr>
-        <w:t xml:space="preserve"> </w:t>
-      </w:r>
-      <w:r>
-        <w:rPr>
-          <w:color w:val="AE81FF"/>
-          <w:lang w:bidi="fa-IR"/>
-        </w:rPr>
-        <w:t>0.9</w:t>
-      </w:r>
-      <w:r>
-        <w:rPr>
-          <w:lang w:bidi="fa-IR"/>
-        </w:rPr>
-        <w:t> </w:t>
-      </w:r>
-      <w:r>
-        <w:rPr>
-          <w:color w:val="F92672"/>
-          <w:lang w:bidi="fa-IR"/>
-        </w:rPr>
-        <w:t>*</w:t>
-      </w:r>
-      <w:r>
-        <w:rPr>
-          <w:lang w:bidi="fa-IR"/>
-        </w:rPr>
-        <w:t> t</w:t>
-      </w:r>
-      <w:r>
-        <w:rPr>
-          <w:color w:val="F92672"/>
-          <w:lang w:bidi="fa-IR"/>
-        </w:rPr>
-        <w:t>+</w:t>
-      </w:r>
-      <w:r>
-        <w:rPr>
-          <w:color w:val="AE81FF"/>
-          <w:lang w:bidi="fa-IR"/>
-        </w:rPr>
-        <w:t>1</w:t>
-      </w:r>
-      <w:r>
-        <w:rPr>
-          <w:lang w:bidi="fa-IR"/>
-        </w:rPr>
-        <w:t>)</w:t>
-      </w:r>
-      <w:r>
-        <w:rPr>
-          <w:color w:val="F92672"/>
-          <w:lang w:bidi="fa-IR"/>
-        </w:rPr>
-        <w:t>*</w:t>
-      </w:r>
-      <w:proofErr w:type="spellStart"/>
-      <w:r>
-        <w:rPr>
-          <w:lang w:bidi="fa-IR"/>
-        </w:rPr>
-        <w:t>wMax</w:t>
-      </w:r>
-      <w:proofErr w:type="spellEnd"/>
-      <w:r>
-        <w:rPr>
-          <w:rFonts w:eastAsia="Times New Roman"/>
-          <w:lang w:bidi="fa-IR"/>
-        </w:rPr>
-        <w:t xml:space="preserve">, </w:t>
-      </w:r>
-      <w:proofErr w:type="spellStart"/>
-      <w:r>
-        <w:rPr>
-          <w:rFonts w:eastAsia="Times New Roman"/>
-          <w:lang w:bidi="fa-IR"/>
-        </w:rPr>
-        <w:t>wMin</w:t>
-      </w:r>
-      <w:proofErr w:type="spellEnd"/>
-      <w:r>
-        <w:rPr>
-          <w:rFonts w:eastAsia="Times New Roman"/>
-          <w:lang w:bidi="fa-IR"/>
-        </w:rPr>
-        <w:t>)</w:t>
-      </w:r>
     </w:p>
     <w:p>
       <w:pPr>
@@ -3745,16 +3646,508 @@
     </w:p>
     <w:p>
       <w:pPr>
+        <w:pStyle w:val="ListParagraph"/>
+        <w:spacing w:after="0"/>
+        <w:rPr>
+          <w:rFonts w:ascii="Bahnschrift SemiLight SemiConde" w:hAnsi="Bahnschrift SemiLight SemiConde" w:cstheme="majorBidi"/>
+          <w:color w:val="808080" w:themeColor="background1" w:themeShade="80"/>
+          <w:sz w:val="18"/>
+          <w:szCs w:val="18"/>
+        </w:rPr>
+      </w:pPr>
+      <w:r>
+        <w:rPr>
+          <w:rFonts w:ascii="Bahnschrift SemiLight SemiConde" w:hAnsi="Bahnschrift SemiLight SemiConde" w:cstheme="majorBidi"/>
+          <w:color w:val="808080" w:themeColor="background1" w:themeShade="80"/>
+          <w:sz w:val="18"/>
+          <w:szCs w:val="18"/>
+        </w:rPr>
+        <w:t>N = 30</w:t>
+      </w:r>
+      <w:r>
+        <w:t xml:space="preserve"> </w:t>
+      </w:r>
+    </w:p>
+    <w:p>
+      <w:pPr>
+        <w:pStyle w:val="ListParagraph"/>
+        <w:spacing w:after="0"/>
+        <w:rPr>
+          <w:rFonts w:ascii="Bahnschrift SemiLight SemiConde" w:hAnsi="Bahnschrift SemiLight SemiConde" w:cstheme="majorBidi"/>
+          <w:color w:val="808080" w:themeColor="background1" w:themeShade="80"/>
+          <w:sz w:val="18"/>
+          <w:szCs w:val="18"/>
+        </w:rPr>
+      </w:pPr>
+      <w:r>
+        <w:rPr>
+          <w:rFonts w:ascii="Bahnschrift SemiLight SemiConde" w:hAnsi="Bahnschrift SemiLight SemiConde" w:cstheme="majorBidi"/>
+          <w:color w:val="808080" w:themeColor="background1" w:themeShade="80"/>
+          <w:sz w:val="18"/>
+          <w:szCs w:val="18"/>
+        </w:rPr>
+        <w:t>ITERATIONS = 500</w:t>
+      </w:r>
+    </w:p>
+    <w:p>
+      <w:pPr>
+        <w:pStyle w:val="ListParagraph"/>
+        <w:spacing w:after="0"/>
+        <w:rPr>
+          <w:rFonts w:ascii="Bahnschrift SemiLight SemiConde" w:hAnsi="Bahnschrift SemiLight SemiConde" w:cstheme="majorBidi"/>
+          <w:color w:val="808080" w:themeColor="background1" w:themeShade="80"/>
+          <w:sz w:val="18"/>
+          <w:szCs w:val="18"/>
+        </w:rPr>
+      </w:pPr>
+      <w:r>
+        <w:rPr>
+          <w:rFonts w:ascii="Bahnschrift SemiLight SemiConde" w:hAnsi="Bahnschrift SemiLight SemiConde" w:cstheme="majorBidi"/>
+          <w:color w:val="808080" w:themeColor="background1" w:themeShade="80"/>
+          <w:sz w:val="18"/>
+          <w:szCs w:val="18"/>
+        </w:rPr>
+        <w:t>SWARM_SIZE = 80</w:t>
+      </w:r>
+    </w:p>
+    <w:p>
+      <w:pPr>
+        <w:pStyle w:val="ListParagraph"/>
+        <w:spacing w:after="0"/>
+        <w:rPr>
+          <w:rFonts w:ascii="Bahnschrift SemiLight SemiConde" w:hAnsi="Bahnschrift SemiLight SemiConde" w:cstheme="majorBidi"/>
+          <w:color w:val="808080" w:themeColor="background1" w:themeShade="80"/>
+          <w:sz w:val="18"/>
+          <w:szCs w:val="18"/>
+        </w:rPr>
+      </w:pPr>
+      <w:proofErr w:type="spellStart"/>
+      <w:r>
+        <w:rPr>
+          <w:rFonts w:ascii="Bahnschrift SemiLight SemiConde" w:hAnsi="Bahnschrift SemiLight SemiConde" w:cstheme="majorBidi"/>
+          <w:color w:val="808080" w:themeColor="background1" w:themeShade="80"/>
+          <w:sz w:val="18"/>
+          <w:szCs w:val="18"/>
+        </w:rPr>
+        <w:t>wMax</w:t>
+      </w:r>
+      <w:proofErr w:type="spellEnd"/>
+      <w:r>
+        <w:rPr>
+          <w:rFonts w:ascii="Bahnschrift SemiLight SemiConde" w:hAnsi="Bahnschrift SemiLight SemiConde" w:cstheme="majorBidi"/>
+          <w:color w:val="808080" w:themeColor="background1" w:themeShade="80"/>
+          <w:sz w:val="18"/>
+          <w:szCs w:val="18"/>
+        </w:rPr>
+        <w:t xml:space="preserve"> = 0.9</w:t>
+      </w:r>
+    </w:p>
+    <w:p>
+      <w:pPr>
+        <w:pStyle w:val="ListParagraph"/>
+        <w:spacing w:after="0"/>
+        <w:rPr>
+          <w:rFonts w:ascii="Bahnschrift SemiLight SemiConde" w:hAnsi="Bahnschrift SemiLight SemiConde" w:cstheme="majorBidi"/>
+          <w:color w:val="808080" w:themeColor="background1" w:themeShade="80"/>
+          <w:sz w:val="18"/>
+          <w:szCs w:val="18"/>
+        </w:rPr>
+      </w:pPr>
+      <w:proofErr w:type="spellStart"/>
+      <w:r>
+        <w:rPr>
+          <w:rFonts w:ascii="Bahnschrift SemiLight SemiConde" w:hAnsi="Bahnschrift SemiLight SemiConde" w:cstheme="majorBidi"/>
+          <w:color w:val="808080" w:themeColor="background1" w:themeShade="80"/>
+          <w:sz w:val="18"/>
+          <w:szCs w:val="18"/>
+        </w:rPr>
+        <w:t>wMin</w:t>
+      </w:r>
+      <w:proofErr w:type="spellEnd"/>
+      <w:r>
+        <w:rPr>
+          <w:rFonts w:ascii="Bahnschrift SemiLight SemiConde" w:hAnsi="Bahnschrift SemiLight SemiConde" w:cstheme="majorBidi"/>
+          <w:color w:val="808080" w:themeColor="background1" w:themeShade="80"/>
+          <w:sz w:val="18"/>
+          <w:szCs w:val="18"/>
+        </w:rPr>
+        <w:t xml:space="preserve"> = 0.2</w:t>
+      </w:r>
+    </w:p>
+    <w:p>
+      <w:pPr>
+        <w:pStyle w:val="ListParagraph"/>
+        <w:spacing w:after="0"/>
+        <w:rPr>
+          <w:rFonts w:ascii="Bahnschrift SemiLight SemiConde" w:hAnsi="Bahnschrift SemiLight SemiConde" w:cstheme="majorBidi"/>
+          <w:color w:val="808080" w:themeColor="background1" w:themeShade="80"/>
+          <w:sz w:val="18"/>
+          <w:szCs w:val="18"/>
+        </w:rPr>
+      </w:pPr>
+      <w:r>
+        <w:rPr>
+          <w:rFonts w:ascii="Bahnschrift SemiLight SemiConde" w:hAnsi="Bahnschrift SemiLight SemiConde" w:cstheme="majorBidi"/>
+          <w:color w:val="808080" w:themeColor="background1" w:themeShade="80"/>
+          <w:sz w:val="18"/>
+          <w:szCs w:val="18"/>
+        </w:rPr>
+        <w:t>inertia mode = logarithmic</w:t>
+      </w:r>
+    </w:p>
+    <w:p>
+      <w:pPr>
+        <w:pStyle w:val="ListParagraph"/>
+        <w:spacing w:after="0"/>
+        <w:rPr>
+          <w:rFonts w:ascii="Bahnschrift SemiLight SemiConde" w:hAnsi="Bahnschrift SemiLight SemiConde" w:cstheme="majorBidi"/>
+          <w:color w:val="808080" w:themeColor="background1" w:themeShade="80"/>
+          <w:sz w:val="18"/>
+          <w:szCs w:val="18"/>
+        </w:rPr>
+      </w:pPr>
+    </w:p>
+    <w:p>
+      <w:pPr>
+        <w:pStyle w:val="ListParagraph"/>
+        <w:numPr>
+          <w:ilvl w:val="1"/>
+          <w:numId w:val="2"/>
+        </w:numPr>
+        <w:spacing w:after="0"/>
+        <w:rPr>
+          <w:rFonts w:asciiTheme="majorBidi" w:hAnsiTheme="majorBidi" w:cstheme="majorBidi"/>
+        </w:rPr>
+      </w:pPr>
+      <w:proofErr w:type="spellStart"/>
+      <w:r>
+        <w:rPr>
+          <w:rFonts w:asciiTheme="majorBidi" w:hAnsiTheme="majorBidi" w:cstheme="majorBidi"/>
+          <w:b/>
+          <w:bCs/>
+          <w:color w:val="000000" w:themeColor="text1"/>
+          <w:lang w:bidi="fa-IR"/>
+        </w:rPr>
+        <w:t>Griewank</w:t>
+      </w:r>
+      <w:proofErr w:type="spellEnd"/>
+      <w:r>
+        <w:rPr>
+          <w:rFonts w:asciiTheme="majorBidi" w:hAnsiTheme="majorBidi" w:cstheme="majorBidi"/>
+        </w:rPr>
+        <w:tab/>
+      </w:r>
+    </w:p>
+    <w:p>
+      <w:pPr>
+        <w:spacing w:after="0"/>
+        <w:rPr>
+          <w:rFonts w:asciiTheme="majorBidi" w:hAnsiTheme="majorBidi" w:cstheme="majorBidi"/>
+          <w:color w:val="0070C0"/>
+        </w:rPr>
+      </w:pPr>
+      <w:r>
+        <w:rPr>
+          <w:noProof/>
+        </w:rPr>
+        <w:drawing>
+          <wp:inline distT="0" distB="0" distL="0" distR="0" wp14:anchorId="5B8393D9" wp14:editId="3145757C">
+            <wp:extent cx="1983105" cy="1488405"/>
+            <wp:effectExtent l="0" t="0" r="0" b="0"/>
+            <wp:docPr id="13" name="Picture 13"/>
+            <wp:cNvGraphicFramePr>
+              <a:graphicFrameLocks xmlns:a="http://schemas.openxmlformats.org/drawingml/2006/main" noChangeAspect="1"/>
+            </wp:cNvGraphicFramePr>
+            <a:graphic xmlns:a="http://schemas.openxmlformats.org/drawingml/2006/main">
+              <a:graphicData uri="http://schemas.openxmlformats.org/drawingml/2006/picture">
+                <pic:pic xmlns:pic="http://schemas.openxmlformats.org/drawingml/2006/picture">
+                  <pic:nvPicPr>
+                    <pic:cNvPr id="0" name="Picture 4"/>
+                    <pic:cNvPicPr>
+                      <a:picLocks noChangeAspect="1" noChangeArrowheads="1"/>
+                    </pic:cNvPicPr>
+                  </pic:nvPicPr>
+                  <pic:blipFill>
+                    <a:blip r:embed="rId19" cstate="print">
+                      <a:extLst>
+                        <a:ext uri="{28A0092B-C50C-407E-A947-70E740481C1C}">
+                          <a14:useLocalDpi xmlns:a14="http://schemas.microsoft.com/office/drawing/2010/main" val="0"/>
+                        </a:ext>
+                      </a:extLst>
+                    </a:blip>
+                    <a:srcRect/>
+                    <a:stretch>
+                      <a:fillRect/>
+                    </a:stretch>
+                  </pic:blipFill>
+                  <pic:spPr bwMode="auto">
+                    <a:xfrm>
+                      <a:off x="0" y="0"/>
+                      <a:ext cx="2022814" cy="1518208"/>
+                    </a:xfrm>
+                    <a:prstGeom prst="rect">
+                      <a:avLst/>
+                    </a:prstGeom>
+                    <a:noFill/>
+                    <a:ln>
+                      <a:noFill/>
+                    </a:ln>
+                  </pic:spPr>
+                </pic:pic>
+              </a:graphicData>
+            </a:graphic>
+          </wp:inline>
+        </w:drawing>
+      </w:r>
+      <w:r>
+        <w:rPr>
+          <w:noProof/>
+        </w:rPr>
+        <w:drawing>
+          <wp:inline distT="0" distB="0" distL="0" distR="0" wp14:anchorId="17ED4A2B" wp14:editId="6119D295">
+            <wp:extent cx="1998785" cy="1500174"/>
+            <wp:effectExtent l="0" t="0" r="1905" b="5080"/>
+            <wp:docPr id="11" name="Picture 11"/>
+            <wp:cNvGraphicFramePr>
+              <a:graphicFrameLocks xmlns:a="http://schemas.openxmlformats.org/drawingml/2006/main" noChangeAspect="1"/>
+            </wp:cNvGraphicFramePr>
+            <a:graphic xmlns:a="http://schemas.openxmlformats.org/drawingml/2006/main">
+              <a:graphicData uri="http://schemas.openxmlformats.org/drawingml/2006/picture">
+                <pic:pic xmlns:pic="http://schemas.openxmlformats.org/drawingml/2006/picture">
+                  <pic:nvPicPr>
+                    <pic:cNvPr id="0" name="Picture 2"/>
+                    <pic:cNvPicPr>
+                      <a:picLocks noChangeAspect="1" noChangeArrowheads="1"/>
+                    </pic:cNvPicPr>
+                  </pic:nvPicPr>
+                  <pic:blipFill>
+                    <a:blip r:embed="rId20" cstate="print">
+                      <a:extLst>
+                        <a:ext uri="{28A0092B-C50C-407E-A947-70E740481C1C}">
+                          <a14:useLocalDpi xmlns:a14="http://schemas.microsoft.com/office/drawing/2010/main" val="0"/>
+                        </a:ext>
+                      </a:extLst>
+                    </a:blip>
+                    <a:srcRect/>
+                    <a:stretch>
+                      <a:fillRect/>
+                    </a:stretch>
+                  </pic:blipFill>
+                  <pic:spPr bwMode="auto">
+                    <a:xfrm>
+                      <a:off x="0" y="0"/>
+                      <a:ext cx="2022305" cy="1517827"/>
+                    </a:xfrm>
+                    <a:prstGeom prst="rect">
+                      <a:avLst/>
+                    </a:prstGeom>
+                    <a:noFill/>
+                    <a:ln>
+                      <a:noFill/>
+                    </a:ln>
+                  </pic:spPr>
+                </pic:pic>
+              </a:graphicData>
+            </a:graphic>
+          </wp:inline>
+        </w:drawing>
+      </w:r>
+      <w:r>
+        <w:rPr>
+          <w:noProof/>
+        </w:rPr>
+        <w:drawing>
+          <wp:inline distT="0" distB="0" distL="0" distR="0" wp14:anchorId="61CBCCF0" wp14:editId="45ED7CB7">
+            <wp:extent cx="1946031" cy="1460581"/>
+            <wp:effectExtent l="0" t="0" r="0" b="6350"/>
+            <wp:docPr id="12" name="Picture 12"/>
+            <wp:cNvGraphicFramePr>
+              <a:graphicFrameLocks xmlns:a="http://schemas.openxmlformats.org/drawingml/2006/main" noChangeAspect="1"/>
+            </wp:cNvGraphicFramePr>
+            <a:graphic xmlns:a="http://schemas.openxmlformats.org/drawingml/2006/main">
+              <a:graphicData uri="http://schemas.openxmlformats.org/drawingml/2006/picture">
+                <pic:pic xmlns:pic="http://schemas.openxmlformats.org/drawingml/2006/picture">
+                  <pic:nvPicPr>
+                    <pic:cNvPr id="0" name="Picture 3"/>
+                    <pic:cNvPicPr>
+                      <a:picLocks noChangeAspect="1" noChangeArrowheads="1"/>
+                    </pic:cNvPicPr>
+                  </pic:nvPicPr>
+                  <pic:blipFill>
+                    <a:blip r:embed="rId21" cstate="print">
+                      <a:extLst>
+                        <a:ext uri="{28A0092B-C50C-407E-A947-70E740481C1C}">
+                          <a14:useLocalDpi xmlns:a14="http://schemas.microsoft.com/office/drawing/2010/main" val="0"/>
+                        </a:ext>
+                      </a:extLst>
+                    </a:blip>
+                    <a:srcRect/>
+                    <a:stretch>
+                      <a:fillRect/>
+                    </a:stretch>
+                  </pic:blipFill>
+                  <pic:spPr bwMode="auto">
+                    <a:xfrm>
+                      <a:off x="0" y="0"/>
+                      <a:ext cx="1995240" cy="1497514"/>
+                    </a:xfrm>
+                    <a:prstGeom prst="rect">
+                      <a:avLst/>
+                    </a:prstGeom>
+                    <a:noFill/>
+                    <a:ln>
+                      <a:noFill/>
+                    </a:ln>
+                  </pic:spPr>
+                </pic:pic>
+              </a:graphicData>
+            </a:graphic>
+          </wp:inline>
+        </w:drawing>
+      </w:r>
+    </w:p>
+    <w:p>
+      <w:pPr>
+        <w:pStyle w:val="ListParagraph"/>
         <w:spacing w:after="0"/>
         <w:ind w:left="360"/>
-        <w:rPr>
-          <w:rFonts w:asciiTheme="majorBidi" w:hAnsiTheme="majorBidi" w:cstheme="majorBidi"/>
-          <w:color w:val="0070C0"/>
-        </w:rPr>
-      </w:pPr>
+        <w:jc w:val="center"/>
+        <w:rPr>
+          <w:rFonts w:asciiTheme="majorBidi" w:hAnsiTheme="majorBidi" w:cstheme="majorBidi"/>
+          <w:sz w:val="18"/>
+          <w:szCs w:val="18"/>
+        </w:rPr>
+      </w:pPr>
+      <w:proofErr w:type="spellStart"/>
+      <w:r>
+        <w:rPr>
+          <w:rFonts w:asciiTheme="majorBidi" w:hAnsiTheme="majorBidi" w:cstheme="majorBidi"/>
+          <w:sz w:val="18"/>
+          <w:szCs w:val="18"/>
+        </w:rPr>
+        <w:t>Gbest</w:t>
+      </w:r>
+      <w:proofErr w:type="spellEnd"/>
+      <w:r>
+        <w:rPr>
+          <w:rFonts w:asciiTheme="majorBidi" w:hAnsiTheme="majorBidi" w:cstheme="majorBidi"/>
+          <w:sz w:val="18"/>
+          <w:szCs w:val="18"/>
+        </w:rPr>
+        <w:t xml:space="preserve"> /iteration</w:t>
+      </w:r>
+      <w:r>
+        <w:rPr>
+          <w:rFonts w:asciiTheme="majorBidi" w:hAnsiTheme="majorBidi" w:cstheme="majorBidi"/>
+          <w:sz w:val="18"/>
+          <w:szCs w:val="18"/>
+        </w:rPr>
+        <w:tab/>
+      </w:r>
+      <w:proofErr w:type="gramStart"/>
+      <w:r>
+        <w:rPr>
+          <w:rFonts w:asciiTheme="majorBidi" w:hAnsiTheme="majorBidi" w:cstheme="majorBidi"/>
+          <w:sz w:val="18"/>
+          <w:szCs w:val="18"/>
+        </w:rPr>
+        <w:tab/>
+      </w:r>
+      <w:r>
+        <w:rPr>
+          <w:rFonts w:asciiTheme="majorBidi" w:hAnsiTheme="majorBidi" w:cstheme="majorBidi"/>
+          <w:sz w:val="18"/>
+          <w:szCs w:val="18"/>
+        </w:rPr>
+        <w:t xml:space="preserve">  </w:t>
+      </w:r>
+      <w:r>
+        <w:rPr>
+          <w:rFonts w:asciiTheme="majorBidi" w:hAnsiTheme="majorBidi" w:cstheme="majorBidi"/>
+          <w:sz w:val="18"/>
+          <w:szCs w:val="18"/>
+        </w:rPr>
+        <w:t>inertia</w:t>
+      </w:r>
+      <w:proofErr w:type="gramEnd"/>
+      <w:r>
+        <w:rPr>
+          <w:rFonts w:asciiTheme="majorBidi" w:hAnsiTheme="majorBidi" w:cstheme="majorBidi"/>
+          <w:sz w:val="18"/>
+          <w:szCs w:val="18"/>
+        </w:rPr>
+        <w:t xml:space="preserve"> weight /iteration</w:t>
+      </w:r>
+      <w:r>
+        <w:rPr>
+          <w:rFonts w:asciiTheme="majorBidi" w:hAnsiTheme="majorBidi" w:cstheme="majorBidi"/>
+          <w:sz w:val="18"/>
+          <w:szCs w:val="18"/>
+        </w:rPr>
+        <w:tab/>
+      </w:r>
+      <w:r>
+        <w:rPr>
+          <w:rFonts w:asciiTheme="majorBidi" w:hAnsiTheme="majorBidi" w:cstheme="majorBidi"/>
+          <w:sz w:val="18"/>
+          <w:szCs w:val="18"/>
+        </w:rPr>
+        <w:tab/>
+      </w:r>
+      <w:r>
+        <w:rPr>
+          <w:rFonts w:asciiTheme="majorBidi" w:hAnsiTheme="majorBidi" w:cstheme="majorBidi"/>
+          <w:sz w:val="18"/>
+          <w:szCs w:val="18"/>
+        </w:rPr>
+        <w:tab/>
+        <w:t>velocity/iteration</w:t>
+      </w:r>
     </w:p>
     <w:p>
       <w:pPr>
+        <w:pStyle w:val="ListParagraph"/>
+        <w:spacing w:after="0"/>
+        <w:ind w:left="1080"/>
+        <w:rPr>
+          <w:rFonts w:asciiTheme="majorBidi" w:hAnsiTheme="majorBidi" w:cstheme="majorBidi"/>
+        </w:rPr>
+      </w:pPr>
+    </w:p>
+    <w:p>
+      <w:pPr>
+        <w:pStyle w:val="ListParagraph"/>
+        <w:numPr>
+          <w:ilvl w:val="1"/>
+          <w:numId w:val="2"/>
+        </w:numPr>
+        <w:spacing w:after="0"/>
+        <w:rPr>
+          <w:rFonts w:asciiTheme="majorBidi" w:hAnsiTheme="majorBidi" w:cstheme="majorBidi"/>
+        </w:rPr>
+      </w:pPr>
+      <w:proofErr w:type="spellStart"/>
+      <w:r>
+        <w:rPr>
+          <w:rFonts w:asciiTheme="majorBidi" w:hAnsiTheme="majorBidi" w:cstheme="majorBidi"/>
+          <w:b/>
+          <w:bCs/>
+          <w:color w:val="000000" w:themeColor="text1"/>
+          <w:lang w:bidi="fa-IR"/>
+        </w:rPr>
+        <w:t>Griewank</w:t>
+      </w:r>
+      <w:proofErr w:type="spellEnd"/>
+      <w:r>
+        <w:rPr>
+          <w:rFonts w:asciiTheme="majorBidi" w:hAnsiTheme="majorBidi" w:cstheme="majorBidi"/>
+        </w:rPr>
+        <w:tab/>
+      </w:r>
+    </w:p>
+    <w:p>
+      <w:pPr>
+        <w:pStyle w:val="ListParagraph"/>
         <w:spacing w:after="0"/>
         <w:ind w:left="360"/>
         <w:rPr>
@@ -3765,6 +4158,7 @@
     </w:p>
     <w:p>
       <w:pPr>
+        <w:pStyle w:val="ListParagraph"/>
         <w:spacing w:after="0"/>
         <w:ind w:left="360"/>
         <w:rPr>
@@ -9323,6 +9717,7 @@
                 <w:szCs w:val="18"/>
                 <w:lang w:bidi="fa-IR"/>
               </w:rPr>
+              <w:lastRenderedPageBreak/>
               <w:t>Rastrigin</w:t>
             </w:r>
             <w:proofErr w:type="spellEnd"/>
@@ -12081,6 +12476,7 @@
           <w:tcPr>
             <w:tcW w:w="1611" w:type="dxa"/>
             <w:noWrap/>
+            <w:vAlign w:val="bottom"/>
             <w:hideMark/>
           </w:tcPr>
           <w:p>
@@ -12096,7 +12492,11 @@
               </w:rPr>
             </w:pPr>
             <w:r>
-              <w:t>9</w:t>
+              <w:rPr>
+                <w:rFonts w:ascii="Arial" w:hAnsi="Arial" w:cs="Arial"/>
+                <w:color w:val="000000"/>
+              </w:rPr>
+              <w:t>0</w:t>
             </w:r>
           </w:p>
         </w:tc>
@@ -12130,7 +12530,6 @@
               </w:rPr>
             </w:pPr>
             <w:r>
-              <w:lastRenderedPageBreak/>
               <w:t>30</w:t>
             </w:r>
           </w:p>
@@ -12139,6 +12538,7 @@
           <w:tcPr>
             <w:tcW w:w="1611" w:type="dxa"/>
             <w:noWrap/>
+            <w:vAlign w:val="bottom"/>
             <w:hideMark/>
           </w:tcPr>
           <w:p>
@@ -12154,7 +12554,11 @@
               </w:rPr>
             </w:pPr>
             <w:r>
-              <w:t>29</w:t>
+              <w:rPr>
+                <w:rFonts w:ascii="Arial" w:hAnsi="Arial" w:cs="Arial"/>
+                <w:color w:val="000000"/>
+              </w:rPr>
+              <w:t>16/131</w:t>
             </w:r>
           </w:p>
         </w:tc>
@@ -12195,6 +12599,7 @@
           <w:tcPr>
             <w:tcW w:w="1611" w:type="dxa"/>
             <w:noWrap/>
+            <w:vAlign w:val="bottom"/>
             <w:hideMark/>
           </w:tcPr>
           <w:p>
@@ -12210,7 +12615,11 @@
               </w:rPr>
             </w:pPr>
             <w:r>
-              <w:t>49</w:t>
+              <w:rPr>
+                <w:rFonts w:ascii="Arial" w:hAnsi="Arial" w:cs="Arial"/>
+                <w:color w:val="000000"/>
+              </w:rPr>
+              <w:t>468914323</w:t>
             </w:r>
           </w:p>
         </w:tc>
@@ -12412,6 +12821,7 @@
           <w:tcPr>
             <w:tcW w:w="1611" w:type="dxa"/>
             <w:noWrap/>
+            <w:vAlign w:val="bottom"/>
             <w:hideMark/>
           </w:tcPr>
           <w:p>
@@ -12427,7 +12837,11 @@
               </w:rPr>
             </w:pPr>
             <w:r>
-              <w:t>2/5</w:t>
+              <w:rPr>
+                <w:rFonts w:ascii="Arial" w:hAnsi="Arial" w:cs="Arial"/>
+                <w:color w:val="000000"/>
+              </w:rPr>
+              <w:t>8683/25</w:t>
             </w:r>
           </w:p>
         </w:tc>
@@ -12469,6 +12883,7 @@
           <w:tcPr>
             <w:tcW w:w="1611" w:type="dxa"/>
             <w:noWrap/>
+            <w:vAlign w:val="bottom"/>
             <w:hideMark/>
           </w:tcPr>
           <w:p>
@@ -12484,7 +12899,11 @@
               </w:rPr>
             </w:pPr>
             <w:r>
-              <w:t>7/5</w:t>
+              <w:rPr>
+                <w:rFonts w:ascii="Arial" w:hAnsi="Arial" w:cs="Arial"/>
+                <w:color w:val="000000"/>
+              </w:rPr>
+              <w:t>67776/246</w:t>
             </w:r>
           </w:p>
         </w:tc>
@@ -12525,6 +12944,7 @@
           <w:tcPr>
             <w:tcW w:w="1611" w:type="dxa"/>
             <w:noWrap/>
+            <w:vAlign w:val="bottom"/>
             <w:hideMark/>
           </w:tcPr>
           <w:p>
@@ -12540,7 +12960,11 @@
               </w:rPr>
             </w:pPr>
             <w:r>
-              <w:t>12/5</w:t>
+              <w:rPr>
+                <w:rFonts w:ascii="Arial" w:hAnsi="Arial" w:cs="Arial"/>
+                <w:color w:val="000000"/>
+              </w:rPr>
+              <w:t>115852/74</w:t>
             </w:r>
           </w:p>
         </w:tc>
@@ -12742,6 +13166,7 @@
           <w:tcPr>
             <w:tcW w:w="1611" w:type="dxa"/>
             <w:noWrap/>
+            <w:vAlign w:val="bottom"/>
             <w:hideMark/>
           </w:tcPr>
           <w:p>
@@ -12757,6 +13182,10 @@
               </w:rPr>
             </w:pPr>
             <w:r>
+              <w:rPr>
+                <w:rFonts w:ascii="Arial" w:hAnsi="Arial" w:cs="Arial"/>
+                <w:color w:val="000000"/>
+              </w:rPr>
               <w:t>0</w:t>
             </w:r>
           </w:p>
@@ -12799,6 +13228,7 @@
           <w:tcPr>
             <w:tcW w:w="1611" w:type="dxa"/>
             <w:noWrap/>
+            <w:vAlign w:val="bottom"/>
             <w:hideMark/>
           </w:tcPr>
           <w:p>
@@ -12814,7 +13244,11 @@
               </w:rPr>
             </w:pPr>
             <w:r>
-              <w:t>0</w:t>
+              <w:rPr>
+                <w:rFonts w:ascii="Arial" w:hAnsi="Arial" w:cs="Arial"/>
+                <w:color w:val="000000"/>
+              </w:rPr>
+              <w:t>20/605</w:t>
             </w:r>
           </w:p>
         </w:tc>
@@ -12855,6 +13289,7 @@
           <w:tcPr>
             <w:tcW w:w="1611" w:type="dxa"/>
             <w:noWrap/>
+            <w:vAlign w:val="bottom"/>
             <w:hideMark/>
           </w:tcPr>
           <w:p>
@@ -12870,7 +13305,11 @@
               </w:rPr>
             </w:pPr>
             <w:r>
-              <w:t>0</w:t>
+              <w:rPr>
+                <w:rFonts w:ascii="Arial" w:hAnsi="Arial" w:cs="Arial"/>
+                <w:color w:val="000000"/>
+              </w:rPr>
+              <w:t>18/72</w:t>
             </w:r>
           </w:p>
         </w:tc>
@@ -13072,6 +13511,7 @@
           <w:tcPr>
             <w:tcW w:w="1611" w:type="dxa"/>
             <w:noWrap/>
+            <w:vAlign w:val="bottom"/>
             <w:hideMark/>
           </w:tcPr>
           <w:p>
@@ -13087,7 +13527,11 @@
               </w:rPr>
             </w:pPr>
             <w:r>
-              <w:t>0</w:t>
+              <w:rPr>
+                <w:rFonts w:ascii="Arial" w:hAnsi="Arial" w:cs="Arial"/>
+                <w:color w:val="000000"/>
+              </w:rPr>
+              <w:t>0/052</w:t>
             </w:r>
           </w:p>
         </w:tc>
@@ -13127,6 +13571,7 @@
           <w:tcPr>
             <w:tcW w:w="1611" w:type="dxa"/>
             <w:noWrap/>
+            <w:vAlign w:val="bottom"/>
             <w:hideMark/>
           </w:tcPr>
           <w:p>
@@ -13142,7 +13587,11 @@
               </w:rPr>
             </w:pPr>
             <w:r>
-              <w:t>0</w:t>
+              <w:rPr>
+                <w:rFonts w:ascii="Arial" w:hAnsi="Arial" w:cs="Arial"/>
+                <w:color w:val="000000"/>
+              </w:rPr>
+              <w:t>0/248</w:t>
             </w:r>
           </w:p>
         </w:tc>
@@ -13181,6 +13630,7 @@
           <w:tcPr>
             <w:tcW w:w="1611" w:type="dxa"/>
             <w:noWrap/>
+            <w:vAlign w:val="bottom"/>
             <w:hideMark/>
           </w:tcPr>
           <w:p>
@@ -13196,7 +13646,11 @@
               </w:rPr>
             </w:pPr>
             <w:r>
-              <w:t>0</w:t>
+              <w:rPr>
+                <w:rFonts w:ascii="Arial" w:hAnsi="Arial" w:cs="Arial"/>
+                <w:color w:val="000000"/>
+              </w:rPr>
+              <w:t>1115/439</w:t>
             </w:r>
           </w:p>
         </w:tc>
@@ -13400,6 +13854,7 @@
           <w:tcPr>
             <w:tcW w:w="1611" w:type="dxa"/>
             <w:noWrap/>
+            <w:vAlign w:val="bottom"/>
             <w:hideMark/>
           </w:tcPr>
           <w:p>
@@ -13415,7 +13870,11 @@
               </w:rPr>
             </w:pPr>
             <w:r>
-              <w:t>0</w:t>
+              <w:rPr>
+                <w:rFonts w:ascii="Arial" w:hAnsi="Arial" w:cs="Arial"/>
+                <w:color w:val="000000"/>
+              </w:rPr>
+              <w:t>13/929</w:t>
             </w:r>
           </w:p>
         </w:tc>
@@ -13457,6 +13916,7 @@
           <w:tcPr>
             <w:tcW w:w="1611" w:type="dxa"/>
             <w:noWrap/>
+            <w:vAlign w:val="bottom"/>
             <w:hideMark/>
           </w:tcPr>
           <w:p>
@@ -13472,7 +13932,11 @@
               </w:rPr>
             </w:pPr>
             <w:r>
-              <w:t>0</w:t>
+              <w:rPr>
+                <w:rFonts w:ascii="Arial" w:hAnsi="Arial" w:cs="Arial"/>
+                <w:color w:val="000000"/>
+              </w:rPr>
+              <w:t>1587320/7</w:t>
             </w:r>
           </w:p>
         </w:tc>
@@ -13513,6 +13977,7 @@
           <w:tcPr>
             <w:tcW w:w="1611" w:type="dxa"/>
             <w:noWrap/>
+            <w:vAlign w:val="bottom"/>
             <w:hideMark/>
           </w:tcPr>
           <w:p>
@@ -13528,7 +13993,11 @@
               </w:rPr>
             </w:pPr>
             <w:r>
-              <w:t>0</w:t>
+              <w:rPr>
+                <w:rFonts w:ascii="Arial" w:hAnsi="Arial" w:cs="Arial"/>
+                <w:color w:val="000000"/>
+              </w:rPr>
+              <w:t>3068987/9</w:t>
             </w:r>
           </w:p>
         </w:tc>
@@ -13610,6 +14079,9 @@
               <w:t xml:space="preserve">Generalized </w:t>
             </w:r>
             <w:r>
+              <w:rPr>
+                <w:color w:val="auto"/>
+              </w:rPr>
               <w:t>Penalized</w:t>
             </w:r>
           </w:p>
@@ -13712,6 +14184,7 @@
           <w:tcPr>
             <w:tcW w:w="1611" w:type="dxa"/>
             <w:noWrap/>
+            <w:vAlign w:val="bottom"/>
             <w:hideMark/>
           </w:tcPr>
           <w:p>
@@ -13727,7 +14200,11 @@
               </w:rPr>
             </w:pPr>
             <w:r>
-              <w:t>-1/142</w:t>
+              <w:rPr>
+                <w:rFonts w:ascii="Arial" w:hAnsi="Arial" w:cs="Arial"/>
+                <w:color w:val="000000"/>
+              </w:rPr>
+              <w:t>-3/065</w:t>
             </w:r>
           </w:p>
         </w:tc>
@@ -13761,6 +14238,7 @@
               </w:rPr>
             </w:pPr>
             <w:r>
+              <w:lastRenderedPageBreak/>
               <w:t>30</w:t>
             </w:r>
           </w:p>
@@ -13769,6 +14247,7 @@
           <w:tcPr>
             <w:tcW w:w="1611" w:type="dxa"/>
             <w:noWrap/>
+            <w:vAlign w:val="bottom"/>
             <w:hideMark/>
           </w:tcPr>
           <w:p>
@@ -13784,7 +14263,11 @@
               </w:rPr>
             </w:pPr>
             <w:r>
-              <w:t>0/405</w:t>
+              <w:rPr>
+                <w:rFonts w:ascii="Arial" w:hAnsi="Arial" w:cs="Arial"/>
+                <w:color w:val="000000"/>
+              </w:rPr>
+              <w:t>524236888</w:t>
             </w:r>
           </w:p>
         </w:tc>
@@ -13825,6 +14308,7 @@
           <w:tcPr>
             <w:tcW w:w="1611" w:type="dxa"/>
             <w:noWrap/>
+            <w:vAlign w:val="bottom"/>
             <w:hideMark/>
           </w:tcPr>
           <w:p>
@@ -13840,7 +14324,11 @@
               </w:rPr>
             </w:pPr>
             <w:r>
-              <w:t>0/714</w:t>
+              <w:rPr>
+                <w:rFonts w:ascii="Arial" w:hAnsi="Arial" w:cs="Arial"/>
+                <w:color w:val="000000"/>
+              </w:rPr>
+              <w:t>49688/731</w:t>
             </w:r>
           </w:p>
         </w:tc>
@@ -13885,8 +14373,271 @@
         <w:t>Algorithm analysis:</w:t>
       </w:r>
     </w:p>
+    <w:p>
+      <w:pPr>
+        <w:pStyle w:val="ListParagraph"/>
+        <w:spacing w:after="0"/>
+        <w:ind w:left="360"/>
+        <w:rPr>
+          <w:rFonts w:asciiTheme="majorBidi" w:hAnsiTheme="majorBidi" w:cstheme="majorBidi"/>
+          <w:color w:val="0070C0"/>
+        </w:rPr>
+      </w:pPr>
+    </w:p>
+    <w:p>
+      <w:pPr>
+        <w:pStyle w:val="ListParagraph"/>
+        <w:spacing w:after="0"/>
+        <w:ind w:left="360"/>
+        <w:rPr>
+          <w:rFonts w:asciiTheme="majorBidi" w:hAnsiTheme="majorBidi" w:cstheme="majorBidi"/>
+          <w:color w:val="000000" w:themeColor="text1"/>
+          <w:lang w:bidi="fa-IR"/>
+        </w:rPr>
+      </w:pPr>
+      <w:r>
+        <w:rPr>
+          <w:rFonts w:asciiTheme="majorBidi" w:hAnsiTheme="majorBidi" w:cstheme="majorBidi"/>
+          <w:color w:val="000000" w:themeColor="text1"/>
+          <w:lang w:bidi="fa-IR"/>
+        </w:rPr>
+        <w:t>As algorithm description shows it has a lot of properties to be set and tune well and it need excremental researches to find the best possible configuration of algorithm.</w:t>
+      </w:r>
+    </w:p>
+    <w:p>
+      <w:pPr>
+        <w:pStyle w:val="ListParagraph"/>
+        <w:spacing w:after="0"/>
+        <w:ind w:left="360"/>
+        <w:rPr>
+          <w:rFonts w:asciiTheme="majorBidi" w:hAnsiTheme="majorBidi" w:cstheme="majorBidi"/>
+          <w:color w:val="000000" w:themeColor="text1"/>
+          <w:lang w:bidi="fa-IR"/>
+        </w:rPr>
+      </w:pPr>
+    </w:p>
+    <w:p>
+      <w:pPr>
+        <w:pStyle w:val="ListParagraph"/>
+        <w:spacing w:after="0"/>
+        <w:ind w:left="360"/>
+        <w:rPr>
+          <w:rFonts w:asciiTheme="majorBidi" w:hAnsiTheme="majorBidi" w:cstheme="majorBidi"/>
+          <w:color w:val="000000" w:themeColor="text1"/>
+          <w:lang w:bidi="fa-IR"/>
+        </w:rPr>
+      </w:pPr>
+      <w:r>
+        <w:rPr>
+          <w:rFonts w:asciiTheme="majorBidi" w:hAnsiTheme="majorBidi" w:cstheme="majorBidi"/>
+          <w:color w:val="000000" w:themeColor="text1"/>
+          <w:lang w:bidi="fa-IR"/>
+        </w:rPr>
+        <w:t>Its good practice to set a little higher exploration rate</w:t>
+      </w:r>
+      <w:r>
+        <w:rPr>
+          <w:rFonts w:asciiTheme="majorBidi" w:hAnsiTheme="majorBidi" w:cstheme="majorBidi"/>
+          <w:color w:val="000000" w:themeColor="text1"/>
+          <w:lang w:bidi="fa-IR"/>
+        </w:rPr>
+        <w:t>(c1)</w:t>
+      </w:r>
+      <w:r>
+        <w:rPr>
+          <w:rFonts w:asciiTheme="majorBidi" w:hAnsiTheme="majorBidi" w:cstheme="majorBidi"/>
+          <w:color w:val="000000" w:themeColor="text1"/>
+          <w:lang w:bidi="fa-IR"/>
+        </w:rPr>
+        <w:t xml:space="preserve"> for problems with unknown search space</w:t>
+      </w:r>
+    </w:p>
+    <w:p>
+      <w:pPr>
+        <w:pStyle w:val="ListParagraph"/>
+        <w:spacing w:after="0"/>
+        <w:ind w:left="360"/>
+        <w:rPr>
+          <w:rFonts w:asciiTheme="majorBidi" w:hAnsiTheme="majorBidi" w:cstheme="majorBidi"/>
+          <w:color w:val="000000" w:themeColor="text1"/>
+          <w:lang w:bidi="fa-IR"/>
+        </w:rPr>
+      </w:pPr>
+      <w:r>
+        <w:rPr>
+          <w:rFonts w:asciiTheme="majorBidi" w:hAnsiTheme="majorBidi" w:cstheme="majorBidi"/>
+          <w:color w:val="000000" w:themeColor="text1"/>
+          <w:lang w:bidi="fa-IR"/>
+        </w:rPr>
+        <w:t>But in opposite high</w:t>
+      </w:r>
+      <w:r>
+        <w:rPr>
+          <w:rFonts w:asciiTheme="majorBidi" w:hAnsiTheme="majorBidi" w:cstheme="majorBidi"/>
+          <w:color w:val="000000" w:themeColor="text1"/>
+          <w:lang w:bidi="fa-IR"/>
+        </w:rPr>
+        <w:t>er</w:t>
+      </w:r>
+      <w:r>
+        <w:rPr>
+          <w:rFonts w:asciiTheme="majorBidi" w:hAnsiTheme="majorBidi" w:cstheme="majorBidi"/>
+          <w:color w:val="000000" w:themeColor="text1"/>
+          <w:lang w:bidi="fa-IR"/>
+        </w:rPr>
+        <w:t xml:space="preserve"> exploitation rate</w:t>
+      </w:r>
+      <w:r>
+        <w:rPr>
+          <w:rFonts w:asciiTheme="majorBidi" w:hAnsiTheme="majorBidi" w:cstheme="majorBidi"/>
+          <w:color w:val="000000" w:themeColor="text1"/>
+          <w:lang w:bidi="fa-IR"/>
+        </w:rPr>
+        <w:t>(c2)</w:t>
+      </w:r>
+      <w:r>
+        <w:rPr>
+          <w:rFonts w:asciiTheme="majorBidi" w:hAnsiTheme="majorBidi" w:cstheme="majorBidi"/>
+          <w:color w:val="000000" w:themeColor="text1"/>
+          <w:lang w:bidi="fa-IR"/>
+        </w:rPr>
+        <w:t xml:space="preserve"> is more suitable for known problems search area.</w:t>
+      </w:r>
+    </w:p>
+    <w:p>
+      <w:pPr>
+        <w:pStyle w:val="ListParagraph"/>
+        <w:spacing w:after="0"/>
+        <w:ind w:left="360"/>
+        <w:rPr>
+          <w:rFonts w:asciiTheme="majorBidi" w:hAnsiTheme="majorBidi" w:cstheme="majorBidi"/>
+          <w:color w:val="000000" w:themeColor="text1"/>
+          <w:lang w:bidi="fa-IR"/>
+        </w:rPr>
+      </w:pPr>
+    </w:p>
+    <w:p>
+      <w:pPr>
+        <w:pStyle w:val="ListParagraph"/>
+        <w:spacing w:after="0"/>
+        <w:ind w:left="360"/>
+        <w:rPr>
+          <w:rFonts w:asciiTheme="majorBidi" w:hAnsiTheme="majorBidi" w:cstheme="majorBidi"/>
+          <w:color w:val="000000" w:themeColor="text1"/>
+          <w:lang w:bidi="fa-IR"/>
+        </w:rPr>
+      </w:pPr>
+      <w:r>
+        <w:rPr>
+          <w:rFonts w:asciiTheme="majorBidi" w:hAnsiTheme="majorBidi" w:cstheme="majorBidi"/>
+          <w:color w:val="000000" w:themeColor="text1"/>
+          <w:lang w:bidi="fa-IR"/>
+        </w:rPr>
+        <w:t xml:space="preserve">Types of inertial weight update methods have their own spatial characters and it’s hard to compare their performance, I think the choice could be dependent to search space area (Hight local optima </w:t>
+      </w:r>
+      <w:r>
+        <w:rPr>
+          <w:rFonts w:asciiTheme="majorBidi" w:hAnsiTheme="majorBidi" w:cstheme="majorBidi"/>
+          <w:color w:val="000000" w:themeColor="text1"/>
+          <w:lang w:bidi="fa-IR"/>
+        </w:rPr>
+        <w:t>positions</w:t>
+      </w:r>
+      <w:r>
+        <w:rPr>
+          <w:rFonts w:asciiTheme="majorBidi" w:hAnsiTheme="majorBidi" w:cstheme="majorBidi"/>
+          <w:color w:val="000000" w:themeColor="text1"/>
+          <w:lang w:bidi="fa-IR"/>
+        </w:rPr>
+        <w:t xml:space="preserve"> or low).</w:t>
+      </w:r>
+    </w:p>
+    <w:p>
+      <w:pPr>
+        <w:pStyle w:val="ListParagraph"/>
+        <w:spacing w:after="0"/>
+        <w:ind w:left="360"/>
+        <w:rPr>
+          <w:rFonts w:asciiTheme="majorBidi" w:hAnsiTheme="majorBidi" w:cstheme="majorBidi"/>
+          <w:color w:val="000000" w:themeColor="text1"/>
+          <w:lang w:bidi="fa-IR"/>
+        </w:rPr>
+      </w:pPr>
+    </w:p>
+    <w:p>
+      <w:pPr>
+        <w:pStyle w:val="ListParagraph"/>
+        <w:spacing w:after="0"/>
+        <w:ind w:left="360"/>
+        <w:rPr>
+          <w:rFonts w:asciiTheme="majorBidi" w:hAnsiTheme="majorBidi" w:cstheme="majorBidi"/>
+          <w:color w:val="000000" w:themeColor="text1"/>
+          <w:lang w:bidi="fa-IR"/>
+        </w:rPr>
+      </w:pPr>
+      <w:r>
+        <w:rPr>
+          <w:rFonts w:asciiTheme="majorBidi" w:hAnsiTheme="majorBidi" w:cstheme="majorBidi"/>
+          <w:color w:val="000000" w:themeColor="text1"/>
+          <w:lang w:bidi="fa-IR"/>
+        </w:rPr>
+        <w:t>Overall, I think this approach advantages would be good searching process (act good to find global optima) and simple implementation.</w:t>
+      </w:r>
+    </w:p>
+    <w:p>
+      <w:pPr>
+        <w:pStyle w:val="ListParagraph"/>
+        <w:spacing w:after="0"/>
+        <w:ind w:left="360"/>
+        <w:rPr>
+          <w:rFonts w:asciiTheme="majorBidi" w:hAnsiTheme="majorBidi" w:cstheme="majorBidi"/>
+          <w:color w:val="000000" w:themeColor="text1"/>
+          <w:lang w:bidi="fa-IR"/>
+        </w:rPr>
+      </w:pPr>
+      <w:r>
+        <w:rPr>
+          <w:rFonts w:asciiTheme="majorBidi" w:hAnsiTheme="majorBidi" w:cstheme="majorBidi"/>
+          <w:color w:val="000000" w:themeColor="text1"/>
+          <w:lang w:bidi="fa-IR"/>
+        </w:rPr>
+        <w:t xml:space="preserve">But </w:t>
+      </w:r>
+      <w:r>
+        <w:rPr>
+          <w:rFonts w:asciiTheme="majorBidi" w:hAnsiTheme="majorBidi" w:cstheme="majorBidi"/>
+          <w:color w:val="000000" w:themeColor="text1"/>
+          <w:lang w:bidi="fa-IR"/>
+        </w:rPr>
+        <w:t>its</w:t>
+      </w:r>
+      <w:r>
+        <w:rPr>
+          <w:rFonts w:asciiTheme="majorBidi" w:hAnsiTheme="majorBidi" w:cstheme="majorBidi"/>
+          <w:color w:val="000000" w:themeColor="text1"/>
+          <w:lang w:bidi="fa-IR"/>
+        </w:rPr>
+        <w:t xml:space="preserve"> disadvantage would be lot of properties to config</w:t>
+      </w:r>
+      <w:r>
+        <w:rPr>
+          <w:rFonts w:asciiTheme="majorBidi" w:hAnsiTheme="majorBidi" w:cstheme="majorBidi"/>
+          <w:color w:val="000000" w:themeColor="text1"/>
+          <w:lang w:bidi="fa-IR"/>
+        </w:rPr>
+        <w:t xml:space="preserve"> and manage</w:t>
+      </w:r>
+      <w:r>
+        <w:rPr>
+          <w:rFonts w:asciiTheme="majorBidi" w:hAnsiTheme="majorBidi" w:cstheme="majorBidi"/>
+          <w:color w:val="000000" w:themeColor="text1"/>
+          <w:lang w:bidi="fa-IR"/>
+        </w:rPr>
+        <w:t>.</w:t>
+      </w:r>
+    </w:p>
     <w:sectPr>
-      <w:headerReference w:type="default" r:id="rId19"/>
+      <w:headerReference w:type="default" r:id="rId22"/>
       <w:pgSz w:w="12240" w:h="15840"/>
       <w:pgMar w:top="1440" w:right="1440" w:bottom="1440" w:left="1440" w:header="720" w:footer="144" w:gutter="0"/>
       <w:cols w:space="720"/>
@@ -15263,7 +16014,7 @@
   <w:abstractNum w:abstractNumId="7" w15:restartNumberingAfterBreak="0">
     <w:nsid w:val="470C646B"/>
     <w:multiLevelType w:val="hybridMultilevel"/>
-    <w:tmpl w:val="D630810C"/>
+    <w:tmpl w:val="025CDE36"/>
     <w:lvl w:ilvl="0" w:tplc="04090001">
       <w:start w:val="1"/>
       <w:numFmt w:val="bullet"/>

</xml_diff>